<commit_message>
feat(main) add files lab-3
</commit_message>
<xml_diff>
--- a/labs/lab03/report/report.docx
+++ b/labs/lab03/report/report.docx
@@ -157,7 +157,7 @@
       </w:r>
     </w:p>
     <w:bookmarkEnd w:id="20"/>
-    <w:bookmarkStart w:id="59" w:name="выполнение-лабораторной-работы"/>
+    <w:bookmarkStart w:id="21" w:name="теоритическое-введение"/>
     <w:p>
       <w:pPr>
         <w:pStyle w:val="Heading1"/>
@@ -167,6 +167,81 @@
           <w:rStyle w:val="SectionNumber"/>
         </w:rPr>
         <w:t xml:space="preserve">2</w:t>
+      </w:r>
+      <w:r>
+        <w:tab/>
+      </w:r>
+      <w:r>
+        <w:t xml:space="preserve">Теоритическое введение</w:t>
+      </w:r>
+    </w:p>
+    <w:p>
+      <w:pPr>
+        <w:pStyle w:val="FirstParagraph"/>
+      </w:pPr>
+      <w:r>
+        <w:t xml:space="preserve">Markdown (маркдаун) — это язык разметки для текстовых документов. Он позволяет создавать тексты без использования Word и других редакторов. Разметку можно прочитать и воспроизвести в любой системе или браузере.</w:t>
+      </w:r>
+    </w:p>
+    <w:p>
+      <w:pPr>
+        <w:pStyle w:val="BodyText"/>
+      </w:pPr>
+      <w:r>
+        <w:t xml:space="preserve">Markdown используется для:</w:t>
+      </w:r>
+    </w:p>
+    <w:p>
+      <w:pPr>
+        <w:pStyle w:val="BodyText"/>
+      </w:pPr>
+      <w:r>
+        <w:t xml:space="preserve">— быстрого форматирования статьи для перевода в PDF или придания ей красивого вида без лишних усилий;</w:t>
+      </w:r>
+      <w:r>
+        <w:t xml:space="preserve"> </w:t>
+      </w:r>
+      <w:r>
+        <w:t xml:space="preserve">— верстки текстового документа для размещения на сайте без применения HTML;</w:t>
+      </w:r>
+      <w:r>
+        <w:t xml:space="preserve"> </w:t>
+      </w:r>
+      <w:r>
+        <w:t xml:space="preserve">— написания документации для кода;</w:t>
+      </w:r>
+      <w:r>
+        <w:t xml:space="preserve"> </w:t>
+      </w:r>
+      <w:r>
+        <w:t xml:space="preserve">— составления заметок в личном цифровом блокноте;</w:t>
+      </w:r>
+      <w:r>
+        <w:t xml:space="preserve"> </w:t>
+      </w:r>
+      <w:r>
+        <w:t xml:space="preserve">— написания красивых сообщений в мессенджерах.</w:t>
+      </w:r>
+    </w:p>
+    <w:p>
+      <w:pPr>
+        <w:pStyle w:val="BodyText"/>
+      </w:pPr>
+      <w:r>
+        <w:t xml:space="preserve">Язык Markdown создали в 2004 году. Его поддерживают разнообразные платформы для блогов, сервисы создания заметок, CMS и даже мессенджеры.</w:t>
+      </w:r>
+    </w:p>
+    <w:bookmarkEnd w:id="21"/>
+    <w:bookmarkStart w:id="61" w:name="выполнение-лабораторной-работы"/>
+    <w:p>
+      <w:pPr>
+        <w:pStyle w:val="Heading1"/>
+      </w:pPr>
+      <w:r>
+        <w:rPr>
+          <w:rStyle w:val="SectionNumber"/>
+        </w:rPr>
+        <w:t xml:space="preserve">3</w:t>
       </w:r>
       <w:r>
         <w:tab/>
@@ -196,18 +271,18 @@
           <wp:inline>
             <wp:extent cx="4800600" cy="2198814"/>
             <wp:effectExtent b="0" l="0" r="0" t="0"/>
-            <wp:docPr descr="Рис. 1: Терминал" title="" id="22" name="Picture"/>
+            <wp:docPr descr="Рис. 1: Терминал" title="" id="23" name="Picture"/>
             <a:graphic>
               <a:graphicData uri="http://schemas.openxmlformats.org/drawingml/2006/picture">
                 <pic:pic>
                   <pic:nvPicPr>
-                    <pic:cNvPr descr="/home/kesvyatashova/work/study/2024-2025/Архитектура%20компьютера/arch-pc/labs/lab03/report/image/Снимок%20экрана%20от%202024-10-10%2019-11-34.png" id="23" name="Picture"/>
+                    <pic:cNvPr descr="/home/kesvyatashova/work/study/2024-2025/Архитектура%20компьютера/arch-pc/labs/lab03/report/image/Снимок%20экрана%20от%202024-10-10%2019-11-34.png" id="24" name="Picture"/>
                     <pic:cNvPicPr>
                       <a:picLocks noChangeArrowheads="1" noChangeAspect="1"/>
                     </pic:cNvPicPr>
                   </pic:nvPicPr>
                   <pic:blipFill>
-                    <a:blip r:embed="rId21"/>
+                    <a:blip r:embed="rId22"/>
                     <a:stretch>
                       <a:fillRect/>
                     </a:stretch>
@@ -263,18 +338,18 @@
           <wp:inline>
             <wp:extent cx="4800600" cy="384887"/>
             <wp:effectExtent b="0" l="0" r="0" t="0"/>
-            <wp:docPr descr="Рис. 2: Каталог курса" title="" id="25" name="Picture"/>
+            <wp:docPr descr="Рис. 2: Каталог курса" title="" id="26" name="Picture"/>
             <a:graphic>
               <a:graphicData uri="http://schemas.openxmlformats.org/drawingml/2006/picture">
                 <pic:pic>
                   <pic:nvPicPr>
-                    <pic:cNvPr descr="/home/kesvyatashova/work/study/2024-2025/Архитектура%20компьютера/arch-pc/labs/lab03/report/image/Снимок%20экрана%20от%202024-10-09%2018-01-22.png" id="26" name="Picture"/>
+                    <pic:cNvPr descr="/home/kesvyatashova/work/study/2024-2025/Архитектура%20компьютера/arch-pc/labs/lab03/report/image/Снимок%20экрана%20от%202024-10-09%2018-01-22.png" id="27" name="Picture"/>
                     <pic:cNvPicPr>
                       <a:picLocks noChangeArrowheads="1" noChangeAspect="1"/>
                     </pic:cNvPicPr>
                   </pic:nvPicPr>
                   <pic:blipFill>
-                    <a:blip r:embed="rId24"/>
+                    <a:blip r:embed="rId25"/>
                     <a:stretch>
                       <a:fillRect/>
                     </a:stretch>
@@ -326,18 +401,18 @@
           <wp:inline>
             <wp:extent cx="4800600" cy="485609"/>
             <wp:effectExtent b="0" l="0" r="0" t="0"/>
-            <wp:docPr descr="Рис. 3: Обновление локального репозитория" title="" id="28" name="Picture"/>
+            <wp:docPr descr="Рис. 3: Обновление локального репозитория" title="" id="29" name="Picture"/>
             <a:graphic>
               <a:graphicData uri="http://schemas.openxmlformats.org/drawingml/2006/picture">
                 <pic:pic>
                   <pic:nvPicPr>
-                    <pic:cNvPr descr="/home/kesvyatashova/work/study/2024-2025/Архитектура%20компьютера/arch-pc/labs/lab03/report/image/Снимок%20экрана%20от%202024-10-09%2018-02-08.png" id="29" name="Picture"/>
+                    <pic:cNvPr descr="/home/kesvyatashova/work/study/2024-2025/Архитектура%20компьютера/arch-pc/labs/lab03/report/image/Снимок%20экрана%20от%202024-10-09%2018-02-08.png" id="30" name="Picture"/>
                     <pic:cNvPicPr>
                       <a:picLocks noChangeArrowheads="1" noChangeAspect="1"/>
                     </pic:cNvPicPr>
                   </pic:nvPicPr>
                   <pic:blipFill>
-                    <a:blip r:embed="rId27"/>
+                    <a:blip r:embed="rId28"/>
                     <a:stretch>
                       <a:fillRect/>
                     </a:stretch>
@@ -393,18 +468,18 @@
           <wp:inline>
             <wp:extent cx="4800600" cy="370634"/>
             <wp:effectExtent b="0" l="0" r="0" t="0"/>
-            <wp:docPr descr="Рис. 4: Каталог лаб. работы №3" title="" id="31" name="Picture"/>
+            <wp:docPr descr="Рис. 4: Каталог лаб. работы №3" title="" id="32" name="Picture"/>
             <a:graphic>
               <a:graphicData uri="http://schemas.openxmlformats.org/drawingml/2006/picture">
                 <pic:pic>
                   <pic:nvPicPr>
-                    <pic:cNvPr descr="/home/kesvyatashova/work/study/2024-2025/Архитектура%20компьютера/arch-pc/labs/lab03/report/image/Снимок%20экрана%20от%202024-10-09%2018-04-50.png" id="32" name="Picture"/>
+                    <pic:cNvPr descr="/home/kesvyatashova/work/study/2024-2025/Архитектура%20компьютера/arch-pc/labs/lab03/report/image/Снимок%20экрана%20от%202024-10-09%2018-04-50.png" id="33" name="Picture"/>
                     <pic:cNvPicPr>
                       <a:picLocks noChangeArrowheads="1" noChangeAspect="1"/>
                     </pic:cNvPicPr>
                   </pic:nvPicPr>
                   <pic:blipFill>
-                    <a:blip r:embed="rId30"/>
+                    <a:blip r:embed="rId31"/>
                     <a:stretch>
                       <a:fillRect/>
                     </a:stretch>
@@ -460,18 +535,18 @@
           <wp:inline>
             <wp:extent cx="5867400" cy="521946"/>
             <wp:effectExtent b="0" l="0" r="0" t="0"/>
-            <wp:docPr descr="Рис. 5: Компиляция" title="" id="34" name="Picture"/>
+            <wp:docPr descr="Рис. 5: Компиляция" title="" id="35" name="Picture"/>
             <a:graphic>
               <a:graphicData uri="http://schemas.openxmlformats.org/drawingml/2006/picture">
                 <pic:pic>
                   <pic:nvPicPr>
-                    <pic:cNvPr descr="/home/kesvyatashova/work/study/2024-2025/Архитектура%20компьютера/arch-pc/labs/lab03/report/image/Снимок%20экрана%20от%202024-10-09%2020-12-18.png" id="35" name="Picture"/>
+                    <pic:cNvPr descr="/home/kesvyatashova/work/study/2024-2025/Архитектура%20компьютера/arch-pc/labs/lab03/report/image/Снимок%20экрана%20от%202024-10-09%2020-12-18.png" id="36" name="Picture"/>
                     <pic:cNvPicPr>
                       <a:picLocks noChangeArrowheads="1" noChangeAspect="1"/>
                     </pic:cNvPicPr>
                   </pic:nvPicPr>
                   <pic:blipFill>
-                    <a:blip r:embed="rId33"/>
+                    <a:blip r:embed="rId34"/>
                     <a:stretch>
                       <a:fillRect/>
                     </a:stretch>
@@ -523,18 +598,18 @@
           <wp:inline>
             <wp:extent cx="4800600" cy="2620445"/>
             <wp:effectExtent b="0" l="0" r="0" t="0"/>
-            <wp:docPr descr="Рис. 6: Проверка корректности полученных файлов" title="" id="37" name="Picture"/>
+            <wp:docPr descr="Рис. 6: Проверка корректности полученных файлов" title="" id="38" name="Picture"/>
             <a:graphic>
               <a:graphicData uri="http://schemas.openxmlformats.org/drawingml/2006/picture">
                 <pic:pic>
                   <pic:nvPicPr>
-                    <pic:cNvPr descr="/home/kesvyatashova/work/study/2024-2025/Архитектура%20компьютера/arch-pc/labs/lab03/report/image/Снимок%20экрана%20от%202024-10-09%2020-13-34.png" id="38" name="Picture"/>
+                    <pic:cNvPr descr="/home/kesvyatashova/work/study/2024-2025/Архитектура%20компьютера/arch-pc/labs/lab03/report/image/Снимок%20экрана%20от%202024-10-09%2020-13-34.png" id="39" name="Picture"/>
                     <pic:cNvPicPr>
                       <a:picLocks noChangeArrowheads="1" noChangeAspect="1"/>
                     </pic:cNvPicPr>
                   </pic:nvPicPr>
                   <pic:blipFill>
-                    <a:blip r:embed="rId36"/>
+                    <a:blip r:embed="rId37"/>
                     <a:stretch>
                       <a:fillRect/>
                     </a:stretch>
@@ -590,18 +665,18 @@
           <wp:inline>
             <wp:extent cx="4800600" cy="561772"/>
             <wp:effectExtent b="0" l="0" r="0" t="0"/>
-            <wp:docPr descr="Рис. 7: Удаление файлов" title="" id="40" name="Picture"/>
+            <wp:docPr descr="Рис. 7: Удаление файлов" title="" id="41" name="Picture"/>
             <a:graphic>
               <a:graphicData uri="http://schemas.openxmlformats.org/drawingml/2006/picture">
                 <pic:pic>
                   <pic:nvPicPr>
-                    <pic:cNvPr descr="/home/kesvyatashova/work/study/2024-2025/Архитектура%20компьютера/arch-pc/labs/lab03/report/image/Снимок%20экрана%20от%202024-10-09%2020-15-15.png" id="41" name="Picture"/>
+                    <pic:cNvPr descr="/home/kesvyatashova/work/study/2024-2025/Архитектура%20компьютера/arch-pc/labs/lab03/report/image/Снимок%20экрана%20от%202024-10-09%2020-15-15.png" id="42" name="Picture"/>
                     <pic:cNvPicPr>
                       <a:picLocks noChangeArrowheads="1" noChangeAspect="1"/>
                     </pic:cNvPicPr>
                   </pic:nvPicPr>
                   <pic:blipFill>
-                    <a:blip r:embed="rId39"/>
+                    <a:blip r:embed="rId40"/>
                     <a:stretch>
                       <a:fillRect/>
                     </a:stretch>
@@ -655,20 +730,20 @@
       <w:r>
         <w:drawing>
           <wp:inline>
-            <wp:extent cx="4800600" cy="561772"/>
+            <wp:extent cx="4800600" cy="412254"/>
             <wp:effectExtent b="0" l="0" r="0" t="0"/>
-            <wp:docPr descr="Рис. 8: report.md" title="" id="42" name="Picture"/>
+            <wp:docPr descr="Рис. 8: report.md" title="" id="44" name="Picture"/>
             <a:graphic>
               <a:graphicData uri="http://schemas.openxmlformats.org/drawingml/2006/picture">
                 <pic:pic>
                   <pic:nvPicPr>
-                    <pic:cNvPr descr="/home/kesvyatashova/work/study/2024-2025/Архитектура%20компьютера/arch-pc/labs/lab03/report/image/Снимок%20экрана%20от%202024-10-09%2020-15-15.png" id="43" name="Picture"/>
+                    <pic:cNvPr descr="/home/kesvyatashova/work/study/2024-2025/Архитектура%20компьютера/arch-pc/labs/lab03/report/image/Снимок%20экрана%20от%202024-10-09%2020-18-27.png" id="45" name="Picture"/>
                     <pic:cNvPicPr>
                       <a:picLocks noChangeArrowheads="1" noChangeAspect="1"/>
                     </pic:cNvPicPr>
                   </pic:nvPicPr>
                   <pic:blipFill>
-                    <a:blip r:embed="rId39"/>
+                    <a:blip r:embed="rId43"/>
                     <a:stretch>
                       <a:fillRect/>
                     </a:stretch>
@@ -676,7 +751,7 @@
                   <pic:spPr bwMode="auto">
                     <a:xfrm>
                       <a:off x="0" y="0"/>
-                      <a:ext cx="4800600" cy="561772"/>
+                      <a:ext cx="4800600" cy="412254"/>
                     </a:xfrm>
                     <a:prstGeom prst="rect">
                       <a:avLst/>
@@ -720,18 +795,18 @@
           <wp:inline>
             <wp:extent cx="4800600" cy="4048217"/>
             <wp:effectExtent b="0" l="0" r="0" t="0"/>
-            <wp:docPr descr="Рис. 9: Структура файла" title="" id="45" name="Picture"/>
+            <wp:docPr descr="Рис. 9: Структура файла" title="" id="47" name="Picture"/>
             <a:graphic>
               <a:graphicData uri="http://schemas.openxmlformats.org/drawingml/2006/picture">
                 <pic:pic>
                   <pic:nvPicPr>
-                    <pic:cNvPr descr="/home/kesvyatashova/work/study/2024-2025/Архитектура%20компьютера/arch-pc/labs/lab03/report/image/Снимок%20экрана%20от%202024-10-10%2021-35-15.png" id="46" name="Picture"/>
+                    <pic:cNvPr descr="/home/kesvyatashova/work/study/2024-2025/Архитектура%20компьютера/arch-pc/labs/lab03/report/image/Снимок%20экрана%20от%202024-10-10%2021-35-15.png" id="48" name="Picture"/>
                     <pic:cNvPicPr>
                       <a:picLocks noChangeArrowheads="1" noChangeAspect="1"/>
                     </pic:cNvPicPr>
                   </pic:nvPicPr>
                   <pic:blipFill>
-                    <a:blip r:embed="rId44"/>
+                    <a:blip r:embed="rId46"/>
                     <a:stretch>
                       <a:fillRect/>
                     </a:stretch>
@@ -787,18 +862,18 @@
           <wp:inline>
             <wp:extent cx="4800600" cy="4383156"/>
             <wp:effectExtent b="0" l="0" r="0" t="0"/>
-            <wp:docPr descr="Рис. 10: Отчет" title="" id="48" name="Picture"/>
+            <wp:docPr descr="Рис. 10: Отчет" title="" id="50" name="Picture"/>
             <a:graphic>
               <a:graphicData uri="http://schemas.openxmlformats.org/drawingml/2006/picture">
                 <pic:pic>
                   <pic:nvPicPr>
-                    <pic:cNvPr descr="/home/kesvyatashova/work/study/2024-2025/Архитектура%20компьютера/arch-pc/labs/lab03/report/image/Снимок%20экрана%20от%202024-10-10%2021-35-50.png" id="49" name="Picture"/>
+                    <pic:cNvPr descr="/home/kesvyatashova/work/study/2024-2025/Архитектура%20компьютера/arch-pc/labs/lab03/report/image/Снимок%20экрана%20от%202024-10-10%2021-35-50.png" id="51" name="Picture"/>
                     <pic:cNvPicPr>
                       <a:picLocks noChangeArrowheads="1" noChangeAspect="1"/>
                     </pic:cNvPicPr>
                   </pic:nvPicPr>
                   <pic:blipFill>
-                    <a:blip r:embed="rId47"/>
+                    <a:blip r:embed="rId49"/>
                     <a:stretch>
                       <a:fillRect/>
                     </a:stretch>
@@ -842,18 +917,18 @@
           <wp:inline>
             <wp:extent cx="6134100" cy="905879"/>
             <wp:effectExtent b="0" l="0" r="0" t="0"/>
-            <wp:docPr descr="Рис. 11: Компиляция отчета" title="" id="51" name="Picture"/>
+            <wp:docPr descr="Рис. 11: Компиляция отчета" title="" id="53" name="Picture"/>
             <a:graphic>
               <a:graphicData uri="http://schemas.openxmlformats.org/drawingml/2006/picture">
                 <pic:pic>
                   <pic:nvPicPr>
-                    <pic:cNvPr descr="/home/kesvyatashova/work/study/2024-2025/Архитектура%20компьютера/arch-pc/labs/lab03/report/image/Снимок%20экрана%20от%202024-10-10%2021-36-18.png" id="52" name="Picture"/>
+                    <pic:cNvPr descr="/home/kesvyatashova/work/study/2024-2025/Архитектура%20компьютера/arch-pc/labs/lab03/report/image/Снимок%20экрана%20от%202024-10-10%2021-36-18.png" id="54" name="Picture"/>
                     <pic:cNvPicPr>
                       <a:picLocks noChangeArrowheads="1" noChangeAspect="1"/>
                     </pic:cNvPicPr>
                   </pic:nvPicPr>
                   <pic:blipFill>
-                    <a:blip r:embed="rId50"/>
+                    <a:blip r:embed="rId52"/>
                     <a:stretch>
                       <a:fillRect/>
                     </a:stretch>
@@ -917,18 +992,18 @@
           <wp:inline>
             <wp:extent cx="4800600" cy="1201385"/>
             <wp:effectExtent b="0" l="0" r="0" t="0"/>
-            <wp:docPr descr="Рис. 12: Github 0.1" title="" id="54" name="Picture"/>
+            <wp:docPr descr="Рис. 12: Github 0.1" title="" id="56" name="Picture"/>
             <a:graphic>
               <a:graphicData uri="http://schemas.openxmlformats.org/drawingml/2006/picture">
                 <pic:pic>
                   <pic:nvPicPr>
-                    <pic:cNvPr descr="/home/kesvyatashova/work/study/2024-2025/Архитектура%20компьютера/arch-pc/labs/lab03/report/image/Снимок%20экрана%20от%202024-10-10%2022-08-26.png" id="55" name="Picture"/>
+                    <pic:cNvPr descr="/home/kesvyatashova/work/study/2024-2025/Архитектура%20компьютера/arch-pc/labs/lab03/report/image/Снимок%20экрана%20от%202024-10-10%2022-08-26.png" id="57" name="Picture"/>
                     <pic:cNvPicPr>
                       <a:picLocks noChangeArrowheads="1" noChangeAspect="1"/>
                     </pic:cNvPicPr>
                   </pic:nvPicPr>
                   <pic:blipFill>
-                    <a:blip r:embed="rId53"/>
+                    <a:blip r:embed="rId55"/>
                     <a:stretch>
                       <a:fillRect/>
                     </a:stretch>
@@ -972,18 +1047,18 @@
           <wp:inline>
             <wp:extent cx="4800600" cy="1530322"/>
             <wp:effectExtent b="0" l="0" r="0" t="0"/>
-            <wp:docPr descr="Рис. 13: Github 0.2" title="" id="57" name="Picture"/>
+            <wp:docPr descr="Рис. 13: Github 0.2" title="" id="59" name="Picture"/>
             <a:graphic>
               <a:graphicData uri="http://schemas.openxmlformats.org/drawingml/2006/picture">
                 <pic:pic>
                   <pic:nvPicPr>
-                    <pic:cNvPr descr="/home/kesvyatashova/work/study/2024-2025/Архитектура%20компьютера/arch-pc/labs/lab03/report/image/Снимок%20экрана%20от%202024-10-10%2022-07-53.png" id="58" name="Picture"/>
+                    <pic:cNvPr descr="/home/kesvyatashova/work/study/2024-2025/Архитектура%20компьютера/arch-pc/labs/lab03/report/image/Снимок%20экрана%20от%202024-10-10%2022-07-53.png" id="60" name="Picture"/>
                     <pic:cNvPicPr>
                       <a:picLocks noChangeArrowheads="1" noChangeAspect="1"/>
                     </pic:cNvPicPr>
                   </pic:nvPicPr>
                   <pic:blipFill>
-                    <a:blip r:embed="rId56"/>
+                    <a:blip r:embed="rId58"/>
                     <a:stretch>
                       <a:fillRect/>
                     </a:stretch>
@@ -1018,8 +1093,8 @@
         <w:t xml:space="preserve">Рис. 13: Github 0.2</w:t>
       </w:r>
     </w:p>
-    <w:bookmarkEnd w:id="59"/>
-    <w:bookmarkStart w:id="63" w:name="задания-для-самостоятельной-работы"/>
+    <w:bookmarkEnd w:id="61"/>
+    <w:bookmarkStart w:id="65" w:name="задания-для-самостоятельной-работы"/>
     <w:p>
       <w:pPr>
         <w:pStyle w:val="Heading1"/>
@@ -1028,7 +1103,7 @@
         <w:rPr>
           <w:rStyle w:val="SectionNumber"/>
         </w:rPr>
-        <w:t xml:space="preserve">3</w:t>
+        <w:t xml:space="preserve">4</w:t>
       </w:r>
       <w:r>
         <w:tab/>
@@ -1058,18 +1133,18 @@
           <wp:inline>
             <wp:extent cx="4800600" cy="4075329"/>
             <wp:effectExtent b="0" l="0" r="0" t="0"/>
-            <wp:docPr descr="Рис. 14: Отчет Лаб. №2" title="" id="61" name="Picture"/>
+            <wp:docPr descr="Рис. 14: Отчет Лаб. №2" title="" id="63" name="Picture"/>
             <a:graphic>
               <a:graphicData uri="http://schemas.openxmlformats.org/drawingml/2006/picture">
                 <pic:pic>
                   <pic:nvPicPr>
-                    <pic:cNvPr descr="/home/kesvyatashova/work/study/2024-2025/Архитектура%20компьютера/arch-pc/labs/lab03/report/image/Снимок%20экрана%20от%202024-10-11%2000-11-55.png" id="62" name="Picture"/>
+                    <pic:cNvPr descr="/home/kesvyatashova/work/study/2024-2025/Архитектура%20компьютера/arch-pc/labs/lab03/report/image/Снимок%20экрана%20от%202024-10-11%2000-11-55.png" id="64" name="Picture"/>
                     <pic:cNvPicPr>
                       <a:picLocks noChangeArrowheads="1" noChangeAspect="1"/>
                     </pic:cNvPicPr>
                   </pic:nvPicPr>
                   <pic:blipFill>
-                    <a:blip r:embed="rId60"/>
+                    <a:blip r:embed="rId62"/>
                     <a:stretch>
                       <a:fillRect/>
                     </a:stretch>
@@ -1116,8 +1191,8 @@
         <w:t xml:space="preserve">Загрузим файлы на github</w:t>
       </w:r>
     </w:p>
-    <w:bookmarkEnd w:id="63"/>
-    <w:bookmarkStart w:id="64" w:name="вывод"/>
+    <w:bookmarkEnd w:id="65"/>
+    <w:bookmarkStart w:id="66" w:name="вывод"/>
     <w:p>
       <w:pPr>
         <w:pStyle w:val="Heading1"/>
@@ -1126,7 +1201,7 @@
         <w:rPr>
           <w:rStyle w:val="SectionNumber"/>
         </w:rPr>
-        <w:t xml:space="preserve">4</w:t>
+        <w:t xml:space="preserve">5</w:t>
       </w:r>
       <w:r>
         <w:tab/>
@@ -1143,7 +1218,7 @@
         <w:t xml:space="preserve">В результате выполнения работы я освоила процедуру оформления отчетов с помощью легковесного языка разметка Markdown.</w:t>
       </w:r>
     </w:p>
-    <w:bookmarkEnd w:id="64"/>
+    <w:bookmarkEnd w:id="66"/>
     <w:sectPr/>
   </w:body>
 </w:document>

</xml_diff>